<commit_message>
Nederlands naar engels vertaald
</commit_message>
<xml_diff>
--- a/Concepten/Top 3.docx
+++ b/Concepten/Top 3.docx
@@ -13,8 +13,6 @@
       <w:r>
         <w:t>Concepts</w:t>
       </w:r>
-      <w:bookmarkStart w:id="0" w:name="_GoBack"/>
-      <w:bookmarkEnd w:id="0"/>
       <w:proofErr w:type="spellEnd"/>
     </w:p>
     <w:p/>
@@ -564,32 +562,79 @@
     </w:p>
     <w:p>
       <w:r>
-        <w:t xml:space="preserve">Een spel met een gegeven aantal spelers. Het spel speelt zich af op een speelveld. Elke speler heeft zijn eigen ‘paaltje’ op het speelveld in zijn eigen gebied, en ziet dit gebied op zijn scherm. De speler ziet op zijn scherm een rond schild wat hij kan bewegen rond het paaltje. Er zijn een aantal ballen in het spel gebaseerd op het aantal spelers. Een speler moet de ballen afschermen d.m.v. het schild. </w:t>
-      </w:r>
-      <w:r>
-        <w:t xml:space="preserve">Je score is de tijd dat je paaltje is blijven staan. Als je af wordt geschoten dan begin je opnieuw. Je paaltje zal des te langer je leeft in diameter groeien. Ook zullen er upgrades en andere game-objecten komen, die later te </w:t>
-      </w:r>
+        <w:rPr>
+          <w:lang w:val="en-US"/>
+        </w:rPr>
+        <w:t xml:space="preserve">A game with a given amount of players. </w:t>
+      </w:r>
+      <w:r>
+        <w:rPr>
+          <w:lang w:val="en-US"/>
+        </w:rPr>
+        <w:t xml:space="preserve">The game happens on a playing area viewed from above. </w:t>
+      </w:r>
+      <w:r>
+        <w:rPr>
+          <w:lang w:val="en-US"/>
+        </w:rPr>
+        <w:t xml:space="preserve">Each player has his own ‘pole’ </w:t>
+      </w:r>
+      <w:r>
+        <w:rPr>
+          <w:lang w:val="en-US"/>
+        </w:rPr>
+        <w:t>in the area in his own sub-area, and sees this sub-area on his screen. The player also sees a semi-circular shield which he can rotate around the pole.</w:t>
+      </w:r>
+      <w:r>
+        <w:rPr>
+          <w:lang w:val="en-US"/>
+        </w:rPr>
+        <w:t xml:space="preserve"> </w:t>
+      </w:r>
+      <w:r>
+        <w:rPr>
+          <w:lang w:val="en-US"/>
+        </w:rPr>
+        <w:t xml:space="preserve">The player has to defend his pole from balls bouncing around the field. The amount of balls depends on the amount of players. Your score is the time you pole is alive. When your pole is hit your timer/score starts again. </w:t>
+      </w:r>
+      <w:r>
+        <w:rPr>
+          <w:lang w:val="en-US"/>
+        </w:rPr>
+        <w:t xml:space="preserve">The longer you live the more ‘notoriety’ you will </w:t>
+      </w:r>
+      <w:r>
+        <w:rPr>
+          <w:lang w:val="en-US"/>
+        </w:rPr>
+        <w:t xml:space="preserve">get and the diameter of your pole will grow. </w:t>
+      </w:r>
+      <w:r>
+        <w:rPr>
+          <w:lang w:val="en-US"/>
+        </w:rPr>
+        <w:t>There will also be upgrades and other game object, which will be defined later.</w:t>
+      </w:r>
+    </w:p>
+    <w:p/>
+    <w:p>
+      <w:pPr>
+        <w:pStyle w:val="Ondertitel"/>
+      </w:pPr>
       <w:proofErr w:type="spellStart"/>
       <w:r>
-        <w:t>defineren</w:t>
+        <w:t>Necessities</w:t>
       </w:r>
       <w:proofErr w:type="spellEnd"/>
-      <w:r>
-        <w:t xml:space="preserve"> zijn.</w:t>
-      </w:r>
-    </w:p>
-    <w:p/>
-    <w:p>
-      <w:pPr>
-        <w:pStyle w:val="Ondertitel"/>
-      </w:pPr>
-      <w:r>
-        <w:t>Benodigdheden</w:t>
-      </w:r>
-    </w:p>
-    <w:p>
-      <w:r>
-        <w:t>Wachtende:</w:t>
+    </w:p>
+    <w:p>
+      <w:proofErr w:type="spellStart"/>
+      <w:r>
+        <w:t>Player</w:t>
+      </w:r>
+      <w:proofErr w:type="spellEnd"/>
+      <w:r>
+        <w:t>:</w:t>
       </w:r>
     </w:p>
     <w:p>
@@ -600,23 +645,49 @@
           <w:numId w:val="3"/>
         </w:numPr>
         <w:spacing w:after="160" w:line="259" w:lineRule="auto"/>
-      </w:pPr>
-      <w:r>
-        <w:t xml:space="preserve">Phone met een browser met </w:t>
+        <w:rPr>
+          <w:lang w:val="en-US"/>
+        </w:rPr>
+      </w:pPr>
+      <w:r>
+        <w:rPr>
+          <w:lang w:val="en-US"/>
+        </w:rPr>
+        <w:t xml:space="preserve">Phone </w:t>
+      </w:r>
+      <w:r>
+        <w:rPr>
+          <w:lang w:val="en-US"/>
+        </w:rPr>
+        <w:t xml:space="preserve">with a browser with </w:t>
       </w:r>
       <w:proofErr w:type="spellStart"/>
       <w:r>
+        <w:rPr>
+          <w:lang w:val="en-US"/>
+        </w:rPr>
         <w:t>WebRTC</w:t>
       </w:r>
       <w:proofErr w:type="spellEnd"/>
       <w:r>
-        <w:t xml:space="preserve"> ondersteuning</w:t>
-      </w:r>
-    </w:p>
-    <w:p>
-      <w:r>
-        <w:t>Evenement Organisatie</w:t>
-      </w:r>
+        <w:rPr>
+          <w:lang w:val="en-US"/>
+        </w:rPr>
+        <w:t xml:space="preserve"> compatibility</w:t>
+      </w:r>
+    </w:p>
+    <w:p>
+      <w:r>
+        <w:t>Even</w:t>
+      </w:r>
+      <w:r>
+        <w:t xml:space="preserve">t </w:t>
+      </w:r>
+      <w:proofErr w:type="spellStart"/>
+      <w:r>
+        <w:t>Organisation</w:t>
+      </w:r>
+      <w:proofErr w:type="spellEnd"/>
     </w:p>
     <w:p>
       <w:pPr>
@@ -628,7 +699,7 @@
         <w:spacing w:after="160" w:line="259" w:lineRule="auto"/>
       </w:pPr>
       <w:r>
-        <w:t>Algemeen scherm</w:t>
+        <w:t>Central Screen</w:t>
       </w:r>
     </w:p>
     <w:p>
@@ -649,7 +720,7 @@
         <w:pStyle w:val="Ondertitel"/>
       </w:pPr>
       <w:r>
-        <w:t>Techniek</w:t>
+        <w:t>Technology</w:t>
       </w:r>
     </w:p>
     <w:p>
@@ -694,29 +765,67 @@
           <w:rStyle w:val="Subtielebenadrukking"/>
         </w:rPr>
       </w:pPr>
+      <w:proofErr w:type="spellStart"/>
       <w:r>
         <w:rPr>
           <w:rStyle w:val="Subtielebenadrukking"/>
         </w:rPr>
-        <w:t>Algemeen Scherm:</w:t>
-      </w:r>
-    </w:p>
-    <w:p>
-      <w:pPr>
+        <w:t>Main</w:t>
+      </w:r>
+      <w:proofErr w:type="spellEnd"/>
+      <w:r>
         <w:rPr>
           <w:rStyle w:val="Subtielebenadrukking"/>
-          <w:i w:val="0"/>
-          <w:iCs w:val="0"/>
-          <w:color w:val="auto"/>
-        </w:rPr>
-      </w:pPr>
-      <w:r>
+        </w:rPr>
+        <w:t xml:space="preserve"> Screen:</w:t>
+      </w:r>
+    </w:p>
+    <w:p>
+      <w:pPr>
         <w:rPr>
           <w:rStyle w:val="Subtielebenadrukking"/>
           <w:i w:val="0"/>
           <w:color w:val="auto"/>
-        </w:rPr>
-        <w:t xml:space="preserve">Op het algemene scherm wordt een veld getoond op 16:9 formaat. Stel er zijn 9 spelers, dan is het een 3x3 scherm waarvan elk sub-veld van hetzelfde formaat is als het gehele scherm. Bij een gegeven aantal spelers moet het scherm altijd uit </w:t>
+          <w:lang w:val="en-US"/>
+        </w:rPr>
+      </w:pPr>
+      <w:r>
+        <w:rPr>
+          <w:rStyle w:val="Subtielebenadrukking"/>
+          <w:i w:val="0"/>
+          <w:color w:val="auto"/>
+          <w:lang w:val="en-US"/>
+        </w:rPr>
+        <w:t xml:space="preserve">On the main screen an area is showed on the left and a leaderboard on the right. The field will have a </w:t>
+      </w:r>
+      <w:proofErr w:type="spellStart"/>
+      <w:r>
+        <w:rPr>
+          <w:rStyle w:val="Subtielebenadrukking"/>
+          <w:i w:val="0"/>
+          <w:color w:val="auto"/>
+          <w:lang w:val="en-US"/>
+        </w:rPr>
+        <w:t>dyamic</w:t>
+      </w:r>
+      <w:proofErr w:type="spellEnd"/>
+      <w:r>
+        <w:rPr>
+          <w:rStyle w:val="Subtielebenadrukking"/>
+          <w:i w:val="0"/>
+          <w:color w:val="auto"/>
+          <w:lang w:val="en-US"/>
+        </w:rPr>
+        <w:t xml:space="preserve"> amount of subsections dependent on the amount of players. </w:t>
+      </w:r>
+      <w:r>
+        <w:rPr>
+          <w:rStyle w:val="Subtielebenadrukking"/>
+          <w:i w:val="0"/>
+          <w:color w:val="auto"/>
+          <w:lang w:val="en-US"/>
+        </w:rPr>
+        <w:t xml:space="preserve">If there are 9 players the field will be 3x3 subsections big. If a player joins the area will dynamically increase to 3x4, the nearest </w:t>
       </w:r>
       <m:oMath>
         <m:r>
@@ -727,17 +836,63 @@
             <w:rStyle w:val="Subtielebenadrukking"/>
             <w:rFonts w:ascii="Cambria Math" w:hAnsi="Cambria Math"/>
             <w:color w:val="auto"/>
+            <w:lang w:val="en-US"/>
           </w:rPr>
-          <m:t>x×y</m:t>
+          <m:t>x</m:t>
+        </m:r>
+        <m:r>
+          <w:rPr>
+            <w:rStyle w:val="Subtielebenadrukking"/>
+            <w:rFonts w:ascii="Cambria Math" w:hAnsi="Cambria Math"/>
+            <w:color w:val="auto"/>
+            <w:lang w:val="en-US"/>
+          </w:rPr>
+          <m:t>×</m:t>
+        </m:r>
+        <m:r>
+          <m:rPr>
+            <m:sty m:val="p"/>
+          </m:rPr>
+          <w:rPr>
+            <w:rStyle w:val="Subtielebenadrukking"/>
+            <w:rFonts w:ascii="Cambria Math" w:hAnsi="Cambria Math"/>
+            <w:color w:val="auto"/>
+            <w:lang w:val="en-US"/>
+          </w:rPr>
+          <m:t>y</m:t>
         </m:r>
       </m:oMath>
       <w:r>
         <w:rPr>
           <w:rStyle w:val="Subtielebenadrukking"/>
           <w:i w:val="0"/>
+          <w:iCs w:val="0"/>
           <w:color w:val="auto"/>
-        </w:rPr>
-        <w:t xml:space="preserve"> subvelden bestaan waarbij </w:t>
+          <w:lang w:val="en-US"/>
+        </w:rPr>
+        <w:t xml:space="preserve"> value above the amount of </w:t>
+      </w:r>
+      <w:proofErr w:type="spellStart"/>
+      <w:r>
+        <w:rPr>
+          <w:rStyle w:val="Subtielebenadrukking"/>
+          <w:i w:val="0"/>
+          <w:iCs w:val="0"/>
+          <w:color w:val="auto"/>
+          <w:lang w:val="en-US"/>
+        </w:rPr>
+        <w:t>plyers</w:t>
+      </w:r>
+      <w:proofErr w:type="spellEnd"/>
+      <w:r>
+        <w:rPr>
+          <w:rStyle w:val="Subtielebenadrukking"/>
+          <w:i w:val="0"/>
+          <w:iCs w:val="0"/>
+          <w:color w:val="auto"/>
+          <w:lang w:val="en-US"/>
+        </w:rPr>
+        <w:t xml:space="preserve"> with </w:t>
       </w:r>
       <m:oMath>
         <m:r>
@@ -748,6 +903,7 @@
             <w:rStyle w:val="Subtielebenadrukking"/>
             <w:rFonts w:ascii="Cambria Math" w:hAnsi="Cambria Math"/>
             <w:color w:val="auto"/>
+            <w:lang w:val="en-US"/>
           </w:rPr>
           <m:t>x</m:t>
         </m:r>
@@ -756,9 +912,11 @@
         <w:rPr>
           <w:rStyle w:val="Subtielebenadrukking"/>
           <w:i w:val="0"/>
+          <w:iCs w:val="0"/>
           <w:color w:val="auto"/>
-        </w:rPr>
-        <w:t xml:space="preserve"> en </w:t>
+          <w:lang w:val="en-US"/>
+        </w:rPr>
+        <w:t xml:space="preserve"> and </w:t>
       </w:r>
       <m:oMath>
         <m:r>
@@ -769,6 +927,7 @@
             <w:rStyle w:val="Subtielebenadrukking"/>
             <w:rFonts w:ascii="Cambria Math" w:hAnsi="Cambria Math"/>
             <w:color w:val="auto"/>
+            <w:lang w:val="en-US"/>
           </w:rPr>
           <m:t>y</m:t>
         </m:r>
@@ -777,115 +936,62 @@
         <w:rPr>
           <w:rStyle w:val="Subtielebenadrukking"/>
           <w:i w:val="0"/>
+          <w:iCs w:val="0"/>
           <w:color w:val="auto"/>
-        </w:rPr>
-        <w:t xml:space="preserve"> gehele getallen zijn en </w:t>
-      </w:r>
-      <m:oMath>
-        <m:r>
-          <m:rPr>
-            <m:sty m:val="p"/>
-          </m:rPr>
-          <w:rPr>
-            <w:rStyle w:val="Subtielebenadrukking"/>
-            <w:rFonts w:ascii="Cambria Math" w:hAnsi="Cambria Math"/>
-            <w:color w:val="auto"/>
-          </w:rPr>
-          <m:t>x×y</m:t>
-        </m:r>
-      </m:oMath>
+          <w:lang w:val="en-US"/>
+        </w:rPr>
+        <w:t xml:space="preserve"> integers.</w:t>
+      </w:r>
+    </w:p>
+    <w:p>
+      <w:pPr>
+        <w:rPr>
+          <w:rStyle w:val="Subtielebenadrukking"/>
+          <w:i w:val="0"/>
+          <w:iCs w:val="0"/>
+          <w:color w:val="auto"/>
+        </w:rPr>
+      </w:pPr>
+    </w:p>
+    <w:p>
+      <w:pPr>
+        <w:rPr>
+          <w:rStyle w:val="Subtielebenadrukking"/>
+          <w:color w:val="595959" w:themeColor="text1" w:themeTint="A6"/>
+          <w:lang w:val="en-US"/>
+        </w:rPr>
+      </w:pPr>
+      <w:r>
+        <w:rPr>
+          <w:rStyle w:val="Subtielebenadrukking"/>
+          <w:color w:val="595959" w:themeColor="text1" w:themeTint="A6"/>
+          <w:lang w:val="en-US"/>
+        </w:rPr>
+        <w:t>Player’s Screen:</w:t>
+      </w:r>
+    </w:p>
+    <w:p>
+      <w:pPr>
+        <w:rPr>
+          <w:iCs/>
+          <w:lang w:val="en-US"/>
+        </w:rPr>
+      </w:pPr>
       <w:r>
         <w:rPr>
           <w:rStyle w:val="Subtielebenadrukking"/>
           <w:i w:val="0"/>
           <w:color w:val="auto"/>
-        </w:rPr>
-        <w:t xml:space="preserve"> zo dicht mogelijk boven het aantal speler ligt. Als een speler </w:t>
-      </w:r>
-      <w:proofErr w:type="spellStart"/>
-      <w:r>
-        <w:rPr>
-          <w:rStyle w:val="Subtielebenadrukking"/>
-          <w:i w:val="0"/>
-          <w:color w:val="auto"/>
-        </w:rPr>
-        <w:t>eruitgaat</w:t>
-      </w:r>
-      <w:proofErr w:type="spellEnd"/>
-      <w:r>
-        <w:rPr>
-          <w:rStyle w:val="Subtielebenadrukking"/>
-          <w:i w:val="0"/>
-          <w:color w:val="auto"/>
-        </w:rPr>
-        <w:t xml:space="preserve"> dan zal het veld zich dynamisch aanpassen naar een nieuwe verdeling.</w:t>
-      </w:r>
-    </w:p>
-    <w:p>
-      <w:pPr>
-        <w:rPr>
-          <w:rStyle w:val="Subtielebenadrukking"/>
-          <w:i w:val="0"/>
-          <w:color w:val="auto"/>
-        </w:rPr>
-      </w:pPr>
-      <w:r>
-        <w:rPr>
-          <w:rStyle w:val="Subtielebenadrukking"/>
-          <w:i w:val="0"/>
-          <w:color w:val="auto"/>
-        </w:rPr>
-        <w:t>Spelers Scherm:</w:t>
-      </w:r>
-    </w:p>
-    <w:p>
-      <w:pPr>
-        <w:rPr>
-          <w:rStyle w:val="Subtielebenadrukking"/>
-          <w:i w:val="0"/>
-          <w:color w:val="auto"/>
-        </w:rPr>
-      </w:pPr>
-      <w:r>
-        <w:rPr>
-          <w:rStyle w:val="Subtielebenadrukking"/>
-          <w:i w:val="0"/>
-          <w:color w:val="auto"/>
-        </w:rPr>
-        <w:t>Bij de speler zal zijn betreffende sub-veld te zien zijn met in het centrum zijn paaltje. Als de bal zijn veld betreedt zal hij dit ook zien op zijn scherm. Zijn doel is te zorgen dat dit balletje niet zijn paaltje raakt.</w:t>
-      </w:r>
-    </w:p>
-    <w:p>
-      <w:pPr>
-        <w:rPr>
-          <w:rStyle w:val="Subtielebenadrukking"/>
-          <w:i w:val="0"/>
-          <w:color w:val="auto"/>
-        </w:rPr>
-      </w:pPr>
-    </w:p>
-    <w:p>
-      <w:pPr>
-        <w:rPr>
-          <w:rStyle w:val="Subtielebenadrukking"/>
-          <w:color w:val="7F7F7F" w:themeColor="text1" w:themeTint="80"/>
-        </w:rPr>
-      </w:pPr>
-      <w:r>
-        <w:rPr>
-          <w:rStyle w:val="Subtielebenadrukking"/>
-          <w:color w:val="7F7F7F" w:themeColor="text1" w:themeTint="80"/>
-        </w:rPr>
-        <w:t>Doel:</w:t>
-      </w:r>
-    </w:p>
-    <w:p>
-      <w:r>
-        <w:t>Het doel is voor een speler om als laatste over te blijven. Als dit gebeurt wint hij/zij.</w:t>
-      </w:r>
-    </w:p>
-    <w:p>
-      <w:r>
+          <w:lang w:val="en-US"/>
+        </w:rPr>
+        <w:t>On the player’s screen his corresponding subsection is show where the pole is in the center. Balls in his area will be there as well. He will also see how high his score is and the next score to beat in the leaderboards. This will promote competitive gameplay.</w:t>
+      </w:r>
+      <w:bookmarkStart w:id="0" w:name="_GoBack"/>
+      <w:bookmarkEnd w:id="0"/>
+      <w:r>
+        <w:rPr>
+          <w:lang w:val="en-US"/>
+        </w:rPr>
         <w:br w:type="page"/>
       </w:r>
     </w:p>
@@ -1806,6 +1912,16 @@
       <w:color w:val="404040" w:themeColor="text1" w:themeTint="BF"/>
     </w:rPr>
   </w:style>
+  <w:style w:type="character" w:styleId="Tekstvantijdelijkeaanduiding">
+    <w:name w:val="Placeholder Text"/>
+    <w:basedOn w:val="Standaardalinea-lettertype"/>
+    <w:uiPriority w:val="99"/>
+    <w:semiHidden/>
+    <w:rsid w:val="0031787D"/>
+    <w:rPr>
+      <w:color w:val="808080"/>
+    </w:rPr>
+  </w:style>
 </w:styles>
 </file>
 

</xml_diff>